<commit_message>
zhaojiuyang script auto commit ,fast and good ,NB!
</commit_message>
<xml_diff>
--- a/doc/hmrt/分析需求.docx
+++ b/doc/hmrt/分析需求.docx
@@ -3068,7 +3068,7 @@
           <w:rtl w:val="0"/>
           <w:lang w:val="zh-CN" w:eastAsia="zh-CN"/>
         </w:rPr>
-        <w:t>hurt_upload</w:t>
+        <w:t>hmrt_upload</w:t>
       </w:r>
     </w:p>
     <w:p>
@@ -3310,16 +3310,292 @@
     <w:p>
       <w:pPr>
         <w:pStyle w:val="正文 A"/>
+      </w:pPr>
+      <w:r>
+        <w:rPr>
+          <w:rtl w:val="0"/>
+          <w:lang w:val="zh-CN" w:eastAsia="zh-CN"/>
+        </w:rPr>
+        <w:t xml:space="preserve">title  </w:t>
+      </w:r>
+      <w:r>
+        <w:rPr>
+          <w:rFonts w:ascii="Helvetica" w:hAnsi="Helvetica"/>
+          <w:rtl w:val="0"/>
+          <w:lang w:val="zh-TW" w:eastAsia="zh-TW"/>
+        </w:rPr>
+        <w:t>varchar(</w:t>
+      </w:r>
+      <w:r>
+        <w:rPr>
+          <w:rFonts w:ascii="Helvetica" w:hAnsi="Helvetica"/>
+          <w:rtl w:val="0"/>
+          <w:lang w:val="zh-CN" w:eastAsia="zh-CN"/>
+        </w:rPr>
+        <w:t>512</w:t>
+      </w:r>
+      <w:r>
+        <w:rPr>
+          <w:rFonts w:ascii="Helvetica" w:hAnsi="Helvetica"/>
+          <w:rtl w:val="0"/>
+          <w:lang w:val="zh-TW" w:eastAsia="zh-TW"/>
+        </w:rPr>
+        <w:t>)</w:t>
+      </w:r>
+      <w:r>
+        <w:rPr>
+          <w:rFonts w:ascii="Helvetica" w:hAnsi="Helvetica"/>
+          <w:rtl w:val="0"/>
+          <w:lang w:val="zh-CN" w:eastAsia="zh-CN"/>
+        </w:rPr>
+        <w:t xml:space="preserve">   </w:t>
+      </w:r>
+      <w:r>
+        <w:rPr>
+          <w:rtl w:val="0"/>
+          <w:lang w:val="zh-CN" w:eastAsia="zh-CN"/>
+        </w:rPr>
+        <w:t>标题</w:t>
+      </w:r>
+    </w:p>
+    <w:p>
+      <w:pPr>
+        <w:pStyle w:val="正文 A"/>
+      </w:pPr>
+      <w:r>
+        <w:rPr>
+          <w:rtl w:val="0"/>
+          <w:lang w:val="zh-CN" w:eastAsia="zh-CN"/>
+        </w:rPr>
+        <w:t xml:space="preserve">groupid </w:t>
+      </w:r>
+      <w:r>
+        <w:rPr>
+          <w:rFonts w:ascii="Helvetica" w:hAnsi="Helvetica"/>
+          <w:rtl w:val="0"/>
+          <w:lang w:val="zh-TW" w:eastAsia="zh-TW"/>
+        </w:rPr>
+        <w:t>varchar(</w:t>
+      </w:r>
+      <w:r>
+        <w:rPr>
+          <w:rFonts w:ascii="Helvetica" w:hAnsi="Helvetica"/>
+          <w:rtl w:val="0"/>
+          <w:lang w:val="zh-CN" w:eastAsia="zh-CN"/>
+        </w:rPr>
+        <w:t>64</w:t>
+      </w:r>
+      <w:r>
+        <w:rPr>
+          <w:rFonts w:ascii="Helvetica" w:hAnsi="Helvetica"/>
+          <w:rtl w:val="0"/>
+          <w:lang w:val="zh-TW" w:eastAsia="zh-TW"/>
+        </w:rPr>
+        <w:t>)</w:t>
+      </w:r>
+      <w:r>
+        <w:rPr>
+          <w:rFonts w:ascii="Helvetica" w:hAnsi="Helvetica"/>
+          <w:rtl w:val="0"/>
+          <w:lang w:val="zh-CN" w:eastAsia="zh-CN"/>
+        </w:rPr>
+        <w:t xml:space="preserve">   </w:t>
+      </w:r>
+      <w:r>
+        <w:rPr>
+          <w:rtl w:val="0"/>
+          <w:lang w:val="zh-CN" w:eastAsia="zh-CN"/>
+        </w:rPr>
+        <w:t>分组</w:t>
+      </w:r>
+      <w:r>
+        <w:rPr>
+          <w:rtl w:val="0"/>
+          <w:lang w:val="zh-CN" w:eastAsia="zh-CN"/>
+        </w:rPr>
+        <w:t>id</w:t>
+      </w:r>
+    </w:p>
+    <w:p>
+      <w:pPr>
+        <w:pStyle w:val="正文 A"/>
         <w:spacing w:line="288" w:lineRule="auto"/>
-        <w:rPr>
-          <w:lang w:val="zh-TW" w:eastAsia="zh-TW"/>
-        </w:rPr>
-      </w:pPr>
+      </w:pPr>
+      <w:r>
+        <w:rPr>
+          <w:rtl w:val="0"/>
+          <w:lang w:val="zh-CN" w:eastAsia="zh-CN"/>
+        </w:rPr>
+        <w:t>createDate  date</w:t>
+      </w:r>
     </w:p>
     <w:p>
       <w:pPr>
         <w:pStyle w:val="正文 A"/>
         <w:spacing w:line="288" w:lineRule="auto"/>
+        <w:rPr>
+          <w:lang w:val="zh-TW" w:eastAsia="zh-TW"/>
+        </w:rPr>
+      </w:pPr>
+      <w:r>
+        <w:rPr>
+          <w:rtl w:val="0"/>
+          <w:lang w:val="zh-CN" w:eastAsia="zh-CN"/>
+        </w:rPr>
+        <w:t>updateDate date</w:t>
+      </w:r>
+    </w:p>
+    <w:p>
+      <w:pPr>
+        <w:pStyle w:val="正文 A"/>
+      </w:pPr>
+      <w:r>
+        <w:rPr>
+          <w:rtl w:val="0"/>
+          <w:lang w:val="zh-CN" w:eastAsia="zh-CN"/>
+        </w:rPr>
+        <w:t xml:space="preserve">type  </w:t>
+      </w:r>
+      <w:r>
+        <w:rPr>
+          <w:rtl w:val="0"/>
+          <w:lang w:val="zh-CN" w:eastAsia="zh-CN"/>
+        </w:rPr>
+        <w:t>varchar(8)  010</w:t>
+      </w:r>
+      <w:r>
+        <w:rPr>
+          <w:rtl w:val="0"/>
+          <w:lang w:val="zh-CN" w:eastAsia="zh-CN"/>
+        </w:rPr>
+        <w:t xml:space="preserve">图片  </w:t>
+      </w:r>
+      <w:r>
+        <w:rPr>
+          <w:rtl w:val="0"/>
+          <w:lang w:val="zh-CN" w:eastAsia="zh-CN"/>
+        </w:rPr>
+        <w:t>020</w:t>
+      </w:r>
+      <w:r>
+        <w:rPr>
+          <w:rtl w:val="0"/>
+          <w:lang w:val="zh-CN" w:eastAsia="zh-CN"/>
+        </w:rPr>
+        <w:t>文字</w:t>
+      </w:r>
+    </w:p>
+    <w:p>
+      <w:pPr>
+        <w:pStyle w:val="正文 A"/>
+      </w:pPr>
+      <w:r>
+        <w:rPr>
+          <w:rtl w:val="0"/>
+          <w:lang w:val="zh-CN" w:eastAsia="zh-CN"/>
+        </w:rPr>
+        <w:t>desc  v</w:t>
+      </w:r>
+      <w:r>
+        <w:rPr>
+          <w:rFonts w:ascii="Helvetica" w:hAnsi="Helvetica"/>
+          <w:rtl w:val="0"/>
+          <w:lang w:val="zh-TW" w:eastAsia="zh-TW"/>
+        </w:rPr>
+        <w:t>archar(</w:t>
+      </w:r>
+      <w:r>
+        <w:rPr>
+          <w:rFonts w:ascii="Helvetica" w:hAnsi="Helvetica"/>
+          <w:rtl w:val="0"/>
+          <w:lang w:val="zh-CN" w:eastAsia="zh-CN"/>
+        </w:rPr>
+        <w:t>512</w:t>
+      </w:r>
+      <w:r>
+        <w:rPr>
+          <w:rFonts w:ascii="Helvetica" w:hAnsi="Helvetica"/>
+          <w:rtl w:val="0"/>
+          <w:lang w:val="zh-TW" w:eastAsia="zh-TW"/>
+        </w:rPr>
+        <w:t>)</w:t>
+      </w:r>
+      <w:r>
+        <w:rPr>
+          <w:rFonts w:ascii="Helvetica" w:hAnsi="Helvetica"/>
+          <w:rtl w:val="0"/>
+          <w:lang w:val="zh-CN" w:eastAsia="zh-CN"/>
+        </w:rPr>
+        <w:t xml:space="preserve">   </w:t>
+      </w:r>
+      <w:r>
+        <w:rPr>
+          <w:rtl w:val="0"/>
+          <w:lang w:val="zh-CN" w:eastAsia="zh-CN"/>
+        </w:rPr>
+        <w:t>文字详情</w:t>
+      </w:r>
+    </w:p>
+    <w:p>
+      <w:pPr>
+        <w:pStyle w:val="正文 A"/>
+      </w:pPr>
+      <w:r>
+        <w:rPr>
+          <w:rtl w:val="0"/>
+          <w:lang w:val="zh-CN" w:eastAsia="zh-CN"/>
+        </w:rPr>
+        <w:t xml:space="preserve">status  varchar(8)  </w:t>
+      </w:r>
+      <w:r>
+        <w:rPr>
+          <w:rtl w:val="0"/>
+          <w:lang w:val="zh-CN" w:eastAsia="zh-CN"/>
+        </w:rPr>
+        <w:t>状态</w:t>
+      </w:r>
+      <w:r>
+        <w:rPr>
+          <w:rtl w:val="0"/>
+          <w:lang w:val="zh-CN" w:eastAsia="zh-CN"/>
+        </w:rPr>
+        <w:t>010</w:t>
+      </w:r>
+      <w:r>
+        <w:rPr>
+          <w:rtl w:val="0"/>
+          <w:lang w:val="zh-CN" w:eastAsia="zh-CN"/>
+        </w:rPr>
+        <w:t xml:space="preserve">启用  </w:t>
+      </w:r>
+      <w:r>
+        <w:rPr>
+          <w:rtl w:val="0"/>
+          <w:lang w:val="zh-CN" w:eastAsia="zh-CN"/>
+        </w:rPr>
+        <w:t>020</w:t>
+      </w:r>
+      <w:r>
+        <w:rPr>
+          <w:rtl w:val="0"/>
+          <w:lang w:val="zh-CN" w:eastAsia="zh-CN"/>
+        </w:rPr>
+        <w:t>禁用</w:t>
+      </w:r>
+    </w:p>
+    <w:p>
+      <w:pPr>
+        <w:pStyle w:val="正文 A"/>
+      </w:pPr>
+    </w:p>
+    <w:p>
+      <w:pPr>
+        <w:pStyle w:val="正文 A"/>
+      </w:pPr>
+    </w:p>
+    <w:p>
+      <w:pPr>
+        <w:pStyle w:val="正文 A"/>
       </w:pPr>
     </w:p>
     <w:p>

</xml_diff>